<commit_message>
Added Oasis health check
</commit_message>
<xml_diff>
--- a/oasis_health_check/readme.docx
+++ b/oasis_health_check/readme.docx
@@ -105,10 +105,10 @@
           <w:noProof/>
         </w:rPr>
         <w:drawing>
-          <wp:inline distT="0" distB="0" distL="0" distR="0" wp14:anchorId="3FDD4E9E" wp14:editId="16F7FC4D">
-            <wp:extent cx="6386195" cy="819150"/>
-            <wp:effectExtent l="0" t="0" r="0" b="0"/>
-            <wp:docPr id="3" name="Picture 3"/>
+          <wp:inline distT="0" distB="0" distL="0" distR="0" wp14:anchorId="61C2D04F" wp14:editId="3E6ED9FD">
+            <wp:extent cx="6410325" cy="762000"/>
+            <wp:effectExtent l="0" t="0" r="9525" b="0"/>
+            <wp:docPr id="4" name="Picture 4"/>
             <wp:cNvGraphicFramePr>
               <a:graphicFrameLocks xmlns:a="http://schemas.openxmlformats.org/drawingml/2006/main" noChangeAspect="1"/>
             </wp:cNvGraphicFramePr>
@@ -128,7 +128,7 @@
                   <pic:spPr>
                     <a:xfrm>
                       <a:off x="0" y="0"/>
-                      <a:ext cx="6402747" cy="821273"/>
+                      <a:ext cx="6410325" cy="762000"/>
                     </a:xfrm>
                     <a:prstGeom prst="rect">
                       <a:avLst/>
@@ -312,15 +312,7 @@
         </w:rPr>
       </w:pPr>
       <w:r>
-        <w:t xml:space="preserve">Run this </w:t>
-      </w:r>
-      <w:proofErr w:type="gramStart"/>
-      <w:r>
-        <w:t>command :</w:t>
-      </w:r>
-      <w:proofErr w:type="gramEnd"/>
-      <w:r>
-        <w:t xml:space="preserve"> </w:t>
+        <w:t xml:space="preserve">Run this command : </w:t>
       </w:r>
       <w:r>
         <w:rPr>
@@ -344,10 +336,10 @@
         </w:rPr>
         <w:lastRenderedPageBreak/>
         <w:drawing>
-          <wp:inline distT="0" distB="0" distL="0" distR="0" wp14:anchorId="61694DAD" wp14:editId="600C0059">
-            <wp:extent cx="6096000" cy="3800475"/>
-            <wp:effectExtent l="0" t="0" r="0" b="9525"/>
-            <wp:docPr id="6" name="Picture 6"/>
+          <wp:inline distT="0" distB="0" distL="0" distR="0" wp14:anchorId="29738DA0" wp14:editId="1368981D">
+            <wp:extent cx="5943600" cy="6608445"/>
+            <wp:effectExtent l="0" t="0" r="0" b="1905"/>
+            <wp:docPr id="17" name="Picture 17"/>
             <wp:cNvGraphicFramePr>
               <a:graphicFrameLocks xmlns:a="http://schemas.openxmlformats.org/drawingml/2006/main" noChangeAspect="1"/>
             </wp:cNvGraphicFramePr>
@@ -367,7 +359,7 @@
                   <pic:spPr>
                     <a:xfrm>
                       <a:off x="0" y="0"/>
-                      <a:ext cx="6096000" cy="3800475"/>
+                      <a:ext cx="5943600" cy="6608445"/>
                     </a:xfrm>
                     <a:prstGeom prst="rect">
                       <a:avLst/>
@@ -402,15 +394,7 @@
         </w:rPr>
       </w:pPr>
       <w:r>
-        <w:t xml:space="preserve">Run this command in the command line </w:t>
-      </w:r>
-      <w:proofErr w:type="gramStart"/>
-      <w:r>
-        <w:t>window :</w:t>
-      </w:r>
-      <w:proofErr w:type="gramEnd"/>
-      <w:r>
-        <w:t xml:space="preserve"> </w:t>
+        <w:t xml:space="preserve">Run this command in the command line window : </w:t>
       </w:r>
       <w:r>
         <w:rPr>
@@ -426,6 +410,7 @@
         <w:rPr>
           <w:noProof/>
         </w:rPr>
+        <w:lastRenderedPageBreak/>
         <w:drawing>
           <wp:inline distT="0" distB="0" distL="0" distR="0" wp14:anchorId="5D89885E" wp14:editId="633C4316">
             <wp:extent cx="5943600" cy="2112010"/>
@@ -462,8 +447,6 @@
           </wp:inline>
         </w:drawing>
       </w:r>
-      <w:bookmarkStart w:id="0" w:name="_GoBack"/>
-      <w:bookmarkEnd w:id="0"/>
     </w:p>
     <w:p>
       <w:r>
@@ -509,142 +492,16 @@
         <w:t>OasisHealthCheck.bat run</w:t>
       </w:r>
     </w:p>
-    <w:p/>
-    <w:p>
-      <w:pPr>
-        <w:pStyle w:val="Heading2"/>
-      </w:pPr>
-      <w:r>
-        <w:lastRenderedPageBreak/>
-        <w:t xml:space="preserve">Validations </w:t>
-      </w:r>
-    </w:p>
-    <w:p/>
-    <w:p>
-      <w:r>
-        <w:t xml:space="preserve">At present, oasis health check tool checks for 2 ODS parameters and 3 OS parameters. The table would have all the details of the validation. </w:t>
-      </w:r>
-    </w:p>
-    <w:p>
-      <w:pPr>
-        <w:pStyle w:val="ListParagraph"/>
-        <w:numPr>
-          <w:ilvl w:val="0"/>
-          <w:numId w:val="6"/>
-        </w:numPr>
-      </w:pPr>
-      <w:r>
-        <w:t>There t</w:t>
-      </w:r>
-      <w:r>
-        <w:t>ool reports with 3 status codes</w:t>
-      </w:r>
-      <w:r>
-        <w:t>, namely</w:t>
-      </w:r>
-    </w:p>
-    <w:p>
-      <w:pPr>
-        <w:pStyle w:val="ListParagraph"/>
-        <w:numPr>
-          <w:ilvl w:val="1"/>
-          <w:numId w:val="6"/>
-        </w:numPr>
-      </w:pPr>
-      <w:r>
-        <w:t>OK – Validation was completed and was found to be the expected value.</w:t>
-      </w:r>
-    </w:p>
-    <w:p>
-      <w:pPr>
-        <w:pStyle w:val="ListParagraph"/>
-        <w:numPr>
-          <w:ilvl w:val="1"/>
-          <w:numId w:val="6"/>
-        </w:numPr>
-      </w:pPr>
-      <w:r>
-        <w:t>REVIEW – Validation was completed and it found an issue with the configuration. There is a status message field that gives some information on what the problem is for that parameter.</w:t>
-      </w:r>
-    </w:p>
-    <w:p>
-      <w:pPr>
-        <w:pStyle w:val="ListParagraph"/>
-        <w:numPr>
-          <w:ilvl w:val="1"/>
-          <w:numId w:val="6"/>
-        </w:numPr>
-      </w:pPr>
-      <w:r>
-        <w:t>PENDING – Validation was not done due to an issue with the configuration</w:t>
-      </w:r>
-    </w:p>
-    <w:p>
-      <w:pPr>
-        <w:pStyle w:val="ListParagraph"/>
-        <w:numPr>
-          <w:ilvl w:val="0"/>
-          <w:numId w:val="6"/>
-        </w:numPr>
-      </w:pPr>
-      <w:r>
-        <w:t xml:space="preserve">There are two categories of validations as of now. </w:t>
-      </w:r>
-    </w:p>
-    <w:p>
-      <w:pPr>
-        <w:pStyle w:val="ListParagraph"/>
-        <w:numPr>
-          <w:ilvl w:val="1"/>
-          <w:numId w:val="6"/>
-        </w:numPr>
-      </w:pPr>
-      <w:r>
-        <w:t>ODS</w:t>
-      </w:r>
-    </w:p>
-    <w:p>
-      <w:pPr>
-        <w:pStyle w:val="ListParagraph"/>
-        <w:numPr>
-          <w:ilvl w:val="1"/>
-          <w:numId w:val="6"/>
-        </w:numPr>
-      </w:pPr>
-      <w:r>
-        <w:t>OS</w:t>
-      </w:r>
-    </w:p>
-    <w:p>
-      <w:pPr>
-        <w:pStyle w:val="ListParagraph"/>
-        <w:numPr>
-          <w:ilvl w:val="0"/>
-          <w:numId w:val="6"/>
-        </w:numPr>
-      </w:pPr>
-      <w:r>
-        <w:t xml:space="preserve">Validation level could be used later to give priority to a validation. Right </w:t>
-      </w:r>
-      <w:proofErr w:type="gramStart"/>
-      <w:r>
-        <w:t>now</w:t>
-      </w:r>
-      <w:proofErr w:type="gramEnd"/>
-      <w:r>
-        <w:t xml:space="preserve"> all are in INFO level.</w:t>
-      </w:r>
-    </w:p>
     <w:p>
       <w:r>
         <w:rPr>
           <w:noProof/>
         </w:rPr>
         <w:drawing>
-          <wp:inline distT="0" distB="0" distL="0" distR="0" wp14:anchorId="5CE07C1D" wp14:editId="38EFC47D">
-            <wp:extent cx="6229350" cy="1228725"/>
-            <wp:effectExtent l="0" t="0" r="0" b="9525"/>
-            <wp:docPr id="8" name="Picture 8"/>
+          <wp:inline distT="0" distB="0" distL="0" distR="0" wp14:anchorId="26F11EC0" wp14:editId="404FF32A">
+            <wp:extent cx="5943600" cy="3863340"/>
+            <wp:effectExtent l="0" t="0" r="0" b="3810"/>
+            <wp:docPr id="18" name="Picture 18"/>
             <wp:cNvGraphicFramePr>
               <a:graphicFrameLocks xmlns:a="http://schemas.openxmlformats.org/drawingml/2006/main" noChangeAspect="1"/>
             </wp:cNvGraphicFramePr>
@@ -664,7 +521,7 @@
                   <pic:spPr>
                     <a:xfrm>
                       <a:off x="0" y="0"/>
-                      <a:ext cx="6229350" cy="1228725"/>
+                      <a:ext cx="5943600" cy="3863340"/>
                     </a:xfrm>
                     <a:prstGeom prst="rect">
                       <a:avLst/>
@@ -676,17 +533,158 @@
           </wp:inline>
         </w:drawing>
       </w:r>
-      <w:r>
-        <w:t xml:space="preserve"> </w:t>
+    </w:p>
+    <w:p>
+      <w:pPr>
+        <w:pStyle w:val="Heading2"/>
+      </w:pPr>
+      <w:r>
+        <w:t xml:space="preserve">Validations </w:t>
       </w:r>
     </w:p>
     <w:p/>
     <w:p>
-      <w:pPr>
-        <w:pStyle w:val="Heading2"/>
-      </w:pPr>
-      <w:r>
-        <w:t>Health Check Interpretation</w:t>
+      <w:r>
+        <w:t>At present, oasis health check t</w:t>
+      </w:r>
+      <w:r>
+        <w:t xml:space="preserve">ool checks for 2 ODS parameters, </w:t>
+      </w:r>
+      <w:r>
+        <w:t>3 OS parameters</w:t>
+      </w:r>
+      <w:r>
+        <w:t xml:space="preserve"> and 1 PM parameter</w:t>
+      </w:r>
+      <w:r>
+        <w:t xml:space="preserve">. The table would have all the details of the validation. </w:t>
+      </w:r>
+    </w:p>
+    <w:p>
+      <w:pPr>
+        <w:pStyle w:val="ListParagraph"/>
+        <w:numPr>
+          <w:ilvl w:val="0"/>
+          <w:numId w:val="6"/>
+        </w:numPr>
+      </w:pPr>
+      <w:r>
+        <w:lastRenderedPageBreak/>
+        <w:t>There t</w:t>
+      </w:r>
+      <w:r>
+        <w:t>ool reports with 3 status codes</w:t>
+      </w:r>
+      <w:r>
+        <w:t>, namely</w:t>
+      </w:r>
+    </w:p>
+    <w:p>
+      <w:pPr>
+        <w:pStyle w:val="ListParagraph"/>
+        <w:numPr>
+          <w:ilvl w:val="1"/>
+          <w:numId w:val="6"/>
+        </w:numPr>
+      </w:pPr>
+      <w:r>
+        <w:t>OK – Validation was completed and was found to be the expected value.</w:t>
+      </w:r>
+    </w:p>
+    <w:p>
+      <w:pPr>
+        <w:pStyle w:val="ListParagraph"/>
+        <w:numPr>
+          <w:ilvl w:val="1"/>
+          <w:numId w:val="6"/>
+        </w:numPr>
+      </w:pPr>
+      <w:r>
+        <w:t>REVIEW – Validation was completed and it found an issue with the configuration. There is a status message field that gives some information on what the problem is for that parameter.</w:t>
+      </w:r>
+    </w:p>
+    <w:p>
+      <w:pPr>
+        <w:pStyle w:val="ListParagraph"/>
+        <w:numPr>
+          <w:ilvl w:val="1"/>
+          <w:numId w:val="6"/>
+        </w:numPr>
+      </w:pPr>
+      <w:r>
+        <w:t>PENDING – Validation was not done due to an issue with the configuration</w:t>
+      </w:r>
+    </w:p>
+    <w:p>
+      <w:pPr>
+        <w:pStyle w:val="ListParagraph"/>
+        <w:numPr>
+          <w:ilvl w:val="0"/>
+          <w:numId w:val="6"/>
+        </w:numPr>
+      </w:pPr>
+      <w:r>
+        <w:t xml:space="preserve">There are </w:t>
+      </w:r>
+      <w:r>
+        <w:t>three</w:t>
+      </w:r>
+      <w:r>
+        <w:t xml:space="preserve"> categories of validations as of now. </w:t>
+      </w:r>
+    </w:p>
+    <w:p>
+      <w:pPr>
+        <w:pStyle w:val="ListParagraph"/>
+        <w:numPr>
+          <w:ilvl w:val="1"/>
+          <w:numId w:val="6"/>
+        </w:numPr>
+      </w:pPr>
+      <w:r>
+        <w:t>ODS</w:t>
+      </w:r>
+    </w:p>
+    <w:p>
+      <w:pPr>
+        <w:pStyle w:val="ListParagraph"/>
+        <w:numPr>
+          <w:ilvl w:val="1"/>
+          <w:numId w:val="6"/>
+        </w:numPr>
+      </w:pPr>
+      <w:r>
+        <w:t>OS</w:t>
+      </w:r>
+    </w:p>
+    <w:p>
+      <w:pPr>
+        <w:pStyle w:val="ListParagraph"/>
+        <w:numPr>
+          <w:ilvl w:val="1"/>
+          <w:numId w:val="6"/>
+        </w:numPr>
+      </w:pPr>
+      <w:r>
+        <w:t>PM</w:t>
+      </w:r>
+    </w:p>
+    <w:p>
+      <w:pPr>
+        <w:pStyle w:val="ListParagraph"/>
+        <w:numPr>
+          <w:ilvl w:val="0"/>
+          <w:numId w:val="6"/>
+        </w:numPr>
+      </w:pPr>
+      <w:r>
+        <w:t>Validation level could be used later to give priorit</w:t>
+      </w:r>
+      <w:r>
+        <w:t>y to a validation. Right now validations</w:t>
+      </w:r>
+      <w:r>
+        <w:t xml:space="preserve"> are in INFO level.</w:t>
       </w:r>
     </w:p>
     <w:p>
@@ -695,10 +693,10 @@
           <w:noProof/>
         </w:rPr>
         <w:drawing>
-          <wp:inline distT="0" distB="0" distL="0" distR="0" wp14:anchorId="52F60BE4" wp14:editId="4F19D91D">
-            <wp:extent cx="5943600" cy="892810"/>
-            <wp:effectExtent l="0" t="0" r="0" b="2540"/>
-            <wp:docPr id="14" name="Picture 14"/>
+          <wp:inline distT="0" distB="0" distL="0" distR="0" wp14:anchorId="4DFFA98C" wp14:editId="47F205EC">
+            <wp:extent cx="6181725" cy="1318900"/>
+            <wp:effectExtent l="0" t="0" r="0" b="0"/>
+            <wp:docPr id="19" name="Picture 19"/>
             <wp:cNvGraphicFramePr>
               <a:graphicFrameLocks xmlns:a="http://schemas.openxmlformats.org/drawingml/2006/main" noChangeAspect="1"/>
             </wp:cNvGraphicFramePr>
@@ -718,7 +716,7 @@
                   <pic:spPr>
                     <a:xfrm>
                       <a:off x="0" y="0"/>
-                      <a:ext cx="5943600" cy="892810"/>
+                      <a:ext cx="6200506" cy="1322907"/>
                     </a:xfrm>
                     <a:prstGeom prst="rect">
                       <a:avLst/>
@@ -730,26 +728,29 @@
           </wp:inline>
         </w:drawing>
       </w:r>
-    </w:p>
-    <w:p>
-      <w:r>
-        <w:t>All expected parameter values would show up with a status of OK with no status msg</w:t>
-      </w:r>
-      <w:r>
-        <w:t>.</w:t>
+      <w:r>
+        <w:t xml:space="preserve"> </w:t>
       </w:r>
     </w:p>
     <w:p/>
     <w:p>
+      <w:pPr>
+        <w:pStyle w:val="Heading2"/>
+      </w:pPr>
+      <w:r>
+        <w:t>Health Check Interpretation</w:t>
+      </w:r>
+    </w:p>
+    <w:p>
       <w:r>
         <w:rPr>
           <w:noProof/>
         </w:rPr>
         <w:drawing>
-          <wp:inline distT="0" distB="0" distL="0" distR="0" wp14:anchorId="1B0F6BE8" wp14:editId="39AB5D0D">
-            <wp:extent cx="5943600" cy="1268095"/>
-            <wp:effectExtent l="0" t="0" r="0" b="8255"/>
-            <wp:docPr id="7" name="Picture 7"/>
+          <wp:inline distT="0" distB="0" distL="0" distR="0" wp14:anchorId="52F60BE4" wp14:editId="4F19D91D">
+            <wp:extent cx="5943600" cy="892810"/>
+            <wp:effectExtent l="0" t="0" r="0" b="2540"/>
+            <wp:docPr id="14" name="Picture 14"/>
             <wp:cNvGraphicFramePr>
               <a:graphicFrameLocks xmlns:a="http://schemas.openxmlformats.org/drawingml/2006/main" noChangeAspect="1"/>
             </wp:cNvGraphicFramePr>
@@ -769,7 +770,7 @@
                   <pic:spPr>
                     <a:xfrm>
                       <a:off x="0" y="0"/>
-                      <a:ext cx="5943600" cy="1268095"/>
+                      <a:ext cx="5943600" cy="892810"/>
                     </a:xfrm>
                     <a:prstGeom prst="rect">
                       <a:avLst/>
@@ -784,70 +785,23 @@
     </w:p>
     <w:p>
       <w:r>
-        <w:t>Samples shows two types of validations.</w:t>
-      </w:r>
-    </w:p>
-    <w:p>
-      <w:pPr>
-        <w:pStyle w:val="ListParagraph"/>
-        <w:numPr>
-          <w:ilvl w:val="0"/>
-          <w:numId w:val="8"/>
-        </w:numPr>
-      </w:pPr>
-      <w:r>
-        <w:lastRenderedPageBreak/>
-        <w:t xml:space="preserve">OS_APP_DATE_TO_DIR and OS_DIRECTORY_SIZE </w:t>
-      </w:r>
-      <w:proofErr w:type="gramStart"/>
-      <w:r>
-        <w:t>are</w:t>
-      </w:r>
-      <w:proofErr w:type="gramEnd"/>
-      <w:r>
-        <w:t xml:space="preserve"> OK status with no status message.</w:t>
-      </w:r>
-    </w:p>
-    <w:p>
-      <w:pPr>
-        <w:pStyle w:val="ListParagraph"/>
-        <w:numPr>
-          <w:ilvl w:val="0"/>
-          <w:numId w:val="8"/>
-        </w:numPr>
-      </w:pPr>
-      <w:r>
-        <w:t>A ‘REVIEW’ status would accompany with a message with an explanation what validation failed.</w:t>
+        <w:t>All expected parameter values would show up with a status of OK with no status msg</w:t>
+      </w:r>
+      <w:r>
+        <w:t>.</w:t>
       </w:r>
     </w:p>
     <w:p/>
     <w:p>
-      <w:pPr>
-        <w:pStyle w:val="Heading2"/>
-      </w:pPr>
-      <w:r>
-        <w:t>Health Check Results</w:t>
-      </w:r>
-    </w:p>
-    <w:p>
-      <w:pPr>
-        <w:pStyle w:val="Heading3"/>
-      </w:pPr>
-      <w:r>
-        <w:t>Parameter configuration missing</w:t>
-      </w:r>
-    </w:p>
-    <w:p/>
-    <w:p>
       <w:r>
         <w:rPr>
           <w:noProof/>
         </w:rPr>
         <w:drawing>
-          <wp:inline distT="0" distB="0" distL="0" distR="0" wp14:anchorId="14D4D140" wp14:editId="19D7767A">
+          <wp:inline distT="0" distB="0" distL="0" distR="0" wp14:anchorId="1B0F6BE8" wp14:editId="39AB5D0D">
             <wp:extent cx="5943600" cy="1268095"/>
             <wp:effectExtent l="0" t="0" r="0" b="8255"/>
-            <wp:docPr id="5" name="Picture 5"/>
+            <wp:docPr id="7" name="Picture 7"/>
             <wp:cNvGraphicFramePr>
               <a:graphicFrameLocks xmlns:a="http://schemas.openxmlformats.org/drawingml/2006/main" noChangeAspect="1"/>
             </wp:cNvGraphicFramePr>
@@ -882,27 +836,41 @@
     </w:p>
     <w:p>
       <w:r>
-        <w:t xml:space="preserve">ODS_INSTALLED and ODS_VERSION parameters are not set. </w:t>
-      </w:r>
-      <w:r>
-        <w:t xml:space="preserve">Status is set to </w:t>
-      </w:r>
-      <w:r>
-        <w:t>‘</w:t>
-      </w:r>
-      <w:proofErr w:type="spellStart"/>
-      <w:r>
-        <w:t>Validation_Pending</w:t>
-      </w:r>
-      <w:proofErr w:type="spellEnd"/>
-      <w:r>
-        <w:t>’</w:t>
-      </w:r>
-      <w:r>
-        <w:t xml:space="preserve"> since validation was not comple</w:t>
-      </w:r>
-      <w:r>
-        <w:t>ted for the missing parameters.</w:t>
+        <w:t>Samples shows two types of validations.</w:t>
+      </w:r>
+    </w:p>
+    <w:p>
+      <w:pPr>
+        <w:pStyle w:val="ListParagraph"/>
+        <w:numPr>
+          <w:ilvl w:val="0"/>
+          <w:numId w:val="8"/>
+        </w:numPr>
+      </w:pPr>
+      <w:r>
+        <w:t>OS_APP_DATE_TO_DIR and OS_DIRECTORY_SIZE are OK status with no status message.</w:t>
+      </w:r>
+    </w:p>
+    <w:p>
+      <w:pPr>
+        <w:pStyle w:val="ListParagraph"/>
+        <w:numPr>
+          <w:ilvl w:val="0"/>
+          <w:numId w:val="8"/>
+        </w:numPr>
+      </w:pPr>
+      <w:r>
+        <w:t>A ‘REVIEW’ status would accompany with a message with an explanation what validation failed.</w:t>
+      </w:r>
+    </w:p>
+    <w:p/>
+    <w:p>
+      <w:pPr>
+        <w:pStyle w:val="Heading2"/>
+      </w:pPr>
+      <w:r>
+        <w:lastRenderedPageBreak/>
+        <w:t>Health Check Results</w:t>
       </w:r>
     </w:p>
     <w:p>
@@ -910,19 +878,20 @@
         <w:pStyle w:val="Heading3"/>
       </w:pPr>
       <w:r>
-        <w:t>Wrong Parameter Value</w:t>
-      </w:r>
-    </w:p>
+        <w:t>Parameter configuration missing</w:t>
+      </w:r>
+    </w:p>
+    <w:p/>
     <w:p>
       <w:r>
         <w:rPr>
           <w:noProof/>
         </w:rPr>
         <w:drawing>
-          <wp:inline distT="0" distB="0" distL="0" distR="0" wp14:anchorId="3FBA5E70" wp14:editId="3542F057">
+          <wp:inline distT="0" distB="0" distL="0" distR="0" wp14:anchorId="14D4D140" wp14:editId="19D7767A">
             <wp:extent cx="5943600" cy="1268095"/>
             <wp:effectExtent l="0" t="0" r="0" b="8255"/>
-            <wp:docPr id="9" name="Picture 9"/>
+            <wp:docPr id="5" name="Picture 5"/>
             <wp:cNvGraphicFramePr>
               <a:graphicFrameLocks xmlns:a="http://schemas.openxmlformats.org/drawingml/2006/main" noChangeAspect="1"/>
             </wp:cNvGraphicFramePr>
@@ -956,45 +925,34 @@
       </w:r>
     </w:p>
     <w:p>
-      <w:pPr>
-        <w:pStyle w:val="ListParagraph"/>
-        <w:numPr>
-          <w:ilvl w:val="0"/>
-          <w:numId w:val="7"/>
-        </w:numPr>
-      </w:pPr>
-      <w:r>
-        <w:t xml:space="preserve">ODS version </w:t>
-      </w:r>
-      <w:r>
-        <w:t>should</w:t>
-      </w:r>
-      <w:r>
-        <w:t xml:space="preserve"> be a float number </w:t>
-      </w:r>
-    </w:p>
-    <w:p>
-      <w:pPr>
-        <w:pStyle w:val="ListParagraph"/>
-        <w:numPr>
-          <w:ilvl w:val="0"/>
-          <w:numId w:val="7"/>
-        </w:numPr>
-      </w:pPr>
-      <w:r>
-        <w:t>ODS_INSTALLED is expected to be Y</w:t>
-      </w:r>
-    </w:p>
-    <w:p/>
+      <w:r>
+        <w:t xml:space="preserve">ODS_INSTALLED and ODS_VERSION parameters are not set. </w:t>
+      </w:r>
+      <w:r>
+        <w:t xml:space="preserve">Status is set to </w:t>
+      </w:r>
+      <w:r>
+        <w:t>‘</w:t>
+      </w:r>
+      <w:r>
+        <w:t>Validation_Pending</w:t>
+      </w:r>
+      <w:r>
+        <w:t>’</w:t>
+      </w:r>
+      <w:r>
+        <w:t xml:space="preserve"> since validation was not comple</w:t>
+      </w:r>
+      <w:r>
+        <w:t>ted for the missing parameters.</w:t>
+      </w:r>
+    </w:p>
     <w:p>
       <w:pPr>
         <w:pStyle w:val="Heading3"/>
       </w:pPr>
       <w:r>
-        <w:t xml:space="preserve">Subsequent Validation </w:t>
-      </w:r>
-      <w:r>
-        <w:t>failure</w:t>
+        <w:t>Wrong Parameter Value</w:t>
       </w:r>
     </w:p>
     <w:p>
@@ -1003,10 +961,10 @@
           <w:noProof/>
         </w:rPr>
         <w:drawing>
-          <wp:inline distT="0" distB="0" distL="0" distR="0" wp14:anchorId="244FDCC0" wp14:editId="2B8A6D71">
+          <wp:inline distT="0" distB="0" distL="0" distR="0" wp14:anchorId="3FBA5E70" wp14:editId="3542F057">
             <wp:extent cx="5943600" cy="1268095"/>
             <wp:effectExtent l="0" t="0" r="0" b="8255"/>
-            <wp:docPr id="10" name="Picture 10"/>
+            <wp:docPr id="9" name="Picture 9"/>
             <wp:cNvGraphicFramePr>
               <a:graphicFrameLocks xmlns:a="http://schemas.openxmlformats.org/drawingml/2006/main" noChangeAspect="1"/>
             </wp:cNvGraphicFramePr>
@@ -1040,40 +998,45 @@
       </w:r>
     </w:p>
     <w:p>
-      <w:r>
-        <w:t>If OS_FORM is set to ‘Y’, then there should be some jobs present to handle EOD jobs</w:t>
-      </w:r>
-      <w:r>
-        <w:t>,</w:t>
-      </w:r>
-      <w:r>
-        <w:t xml:space="preserve"> for a form that is configured to be End </w:t>
-      </w:r>
-      <w:proofErr w:type="gramStart"/>
-      <w:r>
-        <w:t>Of</w:t>
-      </w:r>
-      <w:proofErr w:type="gramEnd"/>
-      <w:r>
-        <w:t xml:space="preserve"> Day.</w:t>
-      </w:r>
-      <w:r>
-        <w:t xml:space="preserve"> Since it did not find that jobs, this is on REVIEW.</w:t>
-      </w:r>
-    </w:p>
+      <w:pPr>
+        <w:pStyle w:val="ListParagraph"/>
+        <w:numPr>
+          <w:ilvl w:val="0"/>
+          <w:numId w:val="7"/>
+        </w:numPr>
+      </w:pPr>
+      <w:r>
+        <w:t xml:space="preserve">ODS version </w:t>
+      </w:r>
+      <w:r>
+        <w:t>should</w:t>
+      </w:r>
+      <w:r>
+        <w:t xml:space="preserve"> be a float number </w:t>
+      </w:r>
+    </w:p>
+    <w:p>
+      <w:pPr>
+        <w:pStyle w:val="ListParagraph"/>
+        <w:numPr>
+          <w:ilvl w:val="0"/>
+          <w:numId w:val="7"/>
+        </w:numPr>
+      </w:pPr>
+      <w:r>
+        <w:t>ODS_INSTALLED is expected to be Y</w:t>
+      </w:r>
+    </w:p>
+    <w:p/>
     <w:p>
       <w:pPr>
         <w:pStyle w:val="Heading3"/>
       </w:pPr>
       <w:r>
-        <w:lastRenderedPageBreak/>
-        <w:t>Parameter value</w:t>
-      </w:r>
-      <w:r>
-        <w:t>s</w:t>
-      </w:r>
-      <w:r>
-        <w:t xml:space="preserve"> incorrect</w:t>
+        <w:t xml:space="preserve">Subsequent Validation </w:t>
+      </w:r>
+      <w:r>
+        <w:t>failure</w:t>
       </w:r>
     </w:p>
     <w:p>
@@ -1082,10 +1045,10 @@
           <w:noProof/>
         </w:rPr>
         <w:drawing>
-          <wp:inline distT="0" distB="0" distL="0" distR="0" wp14:anchorId="6094B4CA" wp14:editId="275994AA">
-            <wp:extent cx="5943600" cy="940435"/>
-            <wp:effectExtent l="0" t="0" r="0" b="0"/>
-            <wp:docPr id="11" name="Picture 11"/>
+          <wp:inline distT="0" distB="0" distL="0" distR="0" wp14:anchorId="244FDCC0" wp14:editId="2B8A6D71">
+            <wp:extent cx="5943600" cy="1268095"/>
+            <wp:effectExtent l="0" t="0" r="0" b="8255"/>
+            <wp:docPr id="10" name="Picture 10"/>
             <wp:cNvGraphicFramePr>
               <a:graphicFrameLocks xmlns:a="http://schemas.openxmlformats.org/drawingml/2006/main" noChangeAspect="1"/>
             </wp:cNvGraphicFramePr>
@@ -1105,7 +1068,7 @@
                   <pic:spPr>
                     <a:xfrm>
                       <a:off x="0" y="0"/>
-                      <a:ext cx="5943600" cy="940435"/>
+                      <a:ext cx="5943600" cy="1268095"/>
                     </a:xfrm>
                     <a:prstGeom prst="rect">
                       <a:avLst/>
@@ -1119,45 +1082,43 @@
       </w:r>
     </w:p>
     <w:p>
-      <w:pPr>
-        <w:pStyle w:val="ListParagraph"/>
-        <w:numPr>
-          <w:ilvl w:val="0"/>
-          <w:numId w:val="4"/>
-        </w:numPr>
-      </w:pPr>
-      <w:proofErr w:type="spellStart"/>
-      <w:r>
-        <w:t>ODS_Version</w:t>
-      </w:r>
-      <w:proofErr w:type="spellEnd"/>
-      <w:r>
-        <w:t xml:space="preserve"> should be equal to 2.1</w:t>
-      </w:r>
-    </w:p>
-    <w:p>
-      <w:pPr>
-        <w:pStyle w:val="ListParagraph"/>
-        <w:numPr>
-          <w:ilvl w:val="0"/>
-          <w:numId w:val="4"/>
-        </w:numPr>
-      </w:pPr>
-      <w:r>
-        <w:t>ODS_INSTALLED is expected to be set to ‘Y’</w:t>
-      </w:r>
-    </w:p>
-    <w:p/>
+      <w:r>
+        <w:t>If OS_FORM is set to ‘Y’, then there should be some jobs present to handle EOD jobs</w:t>
+      </w:r>
+      <w:r>
+        <w:t>,</w:t>
+      </w:r>
+      <w:r>
+        <w:t xml:space="preserve"> for a form that is configured to be End Of Day.</w:t>
+      </w:r>
+      <w:r>
+        <w:t xml:space="preserve"> Since it did not find that jobs, this is on REVIEW.</w:t>
+      </w:r>
+    </w:p>
+    <w:p>
+      <w:pPr>
+        <w:pStyle w:val="Heading3"/>
+      </w:pPr>
+      <w:r>
+        <w:t>Parameter value</w:t>
+      </w:r>
+      <w:r>
+        <w:t>s</w:t>
+      </w:r>
+      <w:r>
+        <w:t xml:space="preserve"> incorrect</w:t>
+      </w:r>
+    </w:p>
     <w:p>
       <w:r>
         <w:rPr>
           <w:noProof/>
         </w:rPr>
         <w:drawing>
-          <wp:inline distT="0" distB="0" distL="0" distR="0" wp14:anchorId="22DD9A98" wp14:editId="398B67D5">
-            <wp:extent cx="5943600" cy="892810"/>
-            <wp:effectExtent l="0" t="0" r="0" b="2540"/>
-            <wp:docPr id="12" name="Picture 12"/>
+          <wp:inline distT="0" distB="0" distL="0" distR="0" wp14:anchorId="6094B4CA" wp14:editId="275994AA">
+            <wp:extent cx="5943600" cy="940435"/>
+            <wp:effectExtent l="0" t="0" r="0" b="0"/>
+            <wp:docPr id="11" name="Picture 11"/>
             <wp:cNvGraphicFramePr>
               <a:graphicFrameLocks xmlns:a="http://schemas.openxmlformats.org/drawingml/2006/main" noChangeAspect="1"/>
             </wp:cNvGraphicFramePr>
@@ -1177,7 +1138,7 @@
                   <pic:spPr>
                     <a:xfrm>
                       <a:off x="0" y="0"/>
-                      <a:ext cx="5943600" cy="892810"/>
+                      <a:ext cx="5943600" cy="940435"/>
                     </a:xfrm>
                     <a:prstGeom prst="rect">
                       <a:avLst/>
@@ -1195,11 +1156,12 @@
         <w:pStyle w:val="ListParagraph"/>
         <w:numPr>
           <w:ilvl w:val="0"/>
-          <w:numId w:val="3"/>
+          <w:numId w:val="4"/>
         </w:numPr>
       </w:pPr>
       <w:r>
-        <w:t>OS_APP_DATE_TO_DIR is expected to be set as ‘YYYYMM’</w:t>
+        <w:lastRenderedPageBreak/>
+        <w:t>ODS_Version should be equal to 2.1</w:t>
       </w:r>
     </w:p>
     <w:p>
@@ -1207,95 +1169,24 @@
         <w:pStyle w:val="ListParagraph"/>
         <w:numPr>
           <w:ilvl w:val="0"/>
-          <w:numId w:val="3"/>
+          <w:numId w:val="4"/>
         </w:numPr>
       </w:pPr>
       <w:r>
-        <w:t>OS_DIRECTORY_SIZE is expected to be set to 1000</w:t>
-      </w:r>
-    </w:p>
-    <w:p>
-      <w:pPr>
-        <w:pStyle w:val="ListParagraph"/>
-        <w:numPr>
-          <w:ilvl w:val="0"/>
-          <w:numId w:val="3"/>
-        </w:numPr>
-      </w:pPr>
-      <w:r>
-        <w:t>OS_SORT_FORM is expected to be set to Y</w:t>
-      </w:r>
-    </w:p>
-    <w:p>
-      <w:pPr>
-        <w:pStyle w:val="ListParagraph"/>
-        <w:numPr>
-          <w:ilvl w:val="0"/>
-          <w:numId w:val="3"/>
-        </w:numPr>
-      </w:pPr>
-      <w:r>
-        <w:t>ODS_VERSION is expected to be 2.1</w:t>
+        <w:t>ODS_INSTALLED is expected to be set to ‘Y’</w:t>
       </w:r>
     </w:p>
     <w:p/>
     <w:p>
-      <w:pPr>
-        <w:pStyle w:val="Heading2"/>
-      </w:pPr>
-      <w:r>
-        <w:t>REPORTS</w:t>
-      </w:r>
-    </w:p>
-    <w:p>
-      <w:pPr>
-        <w:pStyle w:val="Heading3"/>
-      </w:pPr>
-      <w:r>
-        <w:t>Last Report</w:t>
-      </w:r>
-    </w:p>
-    <w:p>
-      <w:r>
-        <w:t xml:space="preserve">To get a last run report in a comma separated file, type in the </w:t>
-      </w:r>
-      <w:proofErr w:type="gramStart"/>
-      <w:r>
-        <w:t>command :</w:t>
-      </w:r>
-      <w:proofErr w:type="gramEnd"/>
-      <w:r>
-        <w:t xml:space="preserve"> </w:t>
-      </w:r>
-      <w:r>
-        <w:rPr>
-          <w:rStyle w:val="SubtitleChar"/>
-          <w:b/>
-          <w:color w:val="002060"/>
-        </w:rPr>
-        <w:t xml:space="preserve">OasisHealthCheck.bat </w:t>
-      </w:r>
-      <w:proofErr w:type="spellStart"/>
-      <w:r>
-        <w:rPr>
-          <w:rStyle w:val="SubtitleChar"/>
-          <w:b/>
-          <w:color w:val="002060"/>
-        </w:rPr>
-        <w:t>lastreport</w:t>
-      </w:r>
-      <w:proofErr w:type="spellEnd"/>
-    </w:p>
-    <w:p>
       <w:r>
         <w:rPr>
           <w:noProof/>
         </w:rPr>
         <w:drawing>
-          <wp:inline distT="0" distB="0" distL="0" distR="0" wp14:anchorId="39E29C87" wp14:editId="3F09C4AE">
-            <wp:extent cx="5943600" cy="1612265"/>
-            <wp:effectExtent l="0" t="0" r="0" b="6985"/>
-            <wp:docPr id="15" name="Picture 15"/>
+          <wp:inline distT="0" distB="0" distL="0" distR="0" wp14:anchorId="393CC4ED" wp14:editId="27555735">
+            <wp:extent cx="5943600" cy="1268095"/>
+            <wp:effectExtent l="0" t="0" r="0" b="8255"/>
+            <wp:docPr id="20" name="Picture 20"/>
             <wp:cNvGraphicFramePr>
               <a:graphicFrameLocks xmlns:a="http://schemas.openxmlformats.org/drawingml/2006/main" noChangeAspect="1"/>
             </wp:cNvGraphicFramePr>
@@ -1315,7 +1206,7 @@
                   <pic:spPr>
                     <a:xfrm>
                       <a:off x="0" y="0"/>
-                      <a:ext cx="5943600" cy="1612265"/>
+                      <a:ext cx="5943600" cy="1268095"/>
                     </a:xfrm>
                     <a:prstGeom prst="rect">
                       <a:avLst/>
@@ -1329,8 +1220,89 @@
       </w:r>
     </w:p>
     <w:p>
-      <w:r>
-        <w:t>The report looks like screen shot below:</w:t>
+      <w:pPr>
+        <w:pStyle w:val="ListParagraph"/>
+        <w:numPr>
+          <w:ilvl w:val="0"/>
+          <w:numId w:val="3"/>
+        </w:numPr>
+      </w:pPr>
+      <w:r>
+        <w:t>OS_APP_DATE_TO_DIR is expected to be set as ‘YYYYMM’</w:t>
+      </w:r>
+    </w:p>
+    <w:p>
+      <w:pPr>
+        <w:pStyle w:val="ListParagraph"/>
+        <w:numPr>
+          <w:ilvl w:val="0"/>
+          <w:numId w:val="3"/>
+        </w:numPr>
+      </w:pPr>
+      <w:r>
+        <w:t>OS_DIRECTORY_SIZE is expected to be set to 1000</w:t>
+      </w:r>
+    </w:p>
+    <w:p>
+      <w:pPr>
+        <w:pStyle w:val="ListParagraph"/>
+        <w:numPr>
+          <w:ilvl w:val="0"/>
+          <w:numId w:val="3"/>
+        </w:numPr>
+      </w:pPr>
+      <w:r>
+        <w:t>OS_SORT_FORM is expected to be set to Y</w:t>
+      </w:r>
+    </w:p>
+    <w:p>
+      <w:pPr>
+        <w:pStyle w:val="ListParagraph"/>
+        <w:numPr>
+          <w:ilvl w:val="0"/>
+          <w:numId w:val="3"/>
+        </w:numPr>
+      </w:pPr>
+      <w:r>
+        <w:t>ODS_VERSION is expected to be 2.1</w:t>
+      </w:r>
+    </w:p>
+    <w:p/>
+    <w:p>
+      <w:pPr>
+        <w:pStyle w:val="Heading2"/>
+      </w:pPr>
+      <w:r>
+        <w:t>REPORTS</w:t>
+      </w:r>
+    </w:p>
+    <w:p>
+      <w:pPr>
+        <w:pStyle w:val="Heading3"/>
+      </w:pPr>
+      <w:r>
+        <w:t>Last Report</w:t>
+      </w:r>
+    </w:p>
+    <w:p>
+      <w:r>
+        <w:t xml:space="preserve">To get a last run report in a comma separated file, type in the command : </w:t>
+      </w:r>
+      <w:r>
+        <w:rPr>
+          <w:rStyle w:val="SubtitleChar"/>
+          <w:b/>
+          <w:color w:val="002060"/>
+        </w:rPr>
+        <w:t xml:space="preserve">OasisHealthCheck.bat </w:t>
+      </w:r>
+      <w:r>
+        <w:rPr>
+          <w:rStyle w:val="SubtitleChar"/>
+          <w:b/>
+          <w:color w:val="002060"/>
+        </w:rPr>
+        <w:t>lastreport</w:t>
       </w:r>
     </w:p>
     <w:p>
@@ -1339,10 +1311,10 @@
           <w:noProof/>
         </w:rPr>
         <w:drawing>
-          <wp:inline distT="0" distB="0" distL="0" distR="0" wp14:anchorId="49C543BF" wp14:editId="244E31C0">
-            <wp:extent cx="5943600" cy="1038225"/>
-            <wp:effectExtent l="0" t="0" r="0" b="9525"/>
-            <wp:docPr id="16" name="Picture 16"/>
+          <wp:inline distT="0" distB="0" distL="0" distR="0" wp14:anchorId="39E29C87" wp14:editId="3F09C4AE">
+            <wp:extent cx="5943600" cy="1612265"/>
+            <wp:effectExtent l="0" t="0" r="0" b="6985"/>
+            <wp:docPr id="15" name="Picture 15"/>
             <wp:cNvGraphicFramePr>
               <a:graphicFrameLocks xmlns:a="http://schemas.openxmlformats.org/drawingml/2006/main" noChangeAspect="1"/>
             </wp:cNvGraphicFramePr>
@@ -1362,6 +1334,53 @@
                   <pic:spPr>
                     <a:xfrm>
                       <a:off x="0" y="0"/>
+                      <a:ext cx="5943600" cy="1612265"/>
+                    </a:xfrm>
+                    <a:prstGeom prst="rect">
+                      <a:avLst/>
+                    </a:prstGeom>
+                  </pic:spPr>
+                </pic:pic>
+              </a:graphicData>
+            </a:graphic>
+          </wp:inline>
+        </w:drawing>
+      </w:r>
+    </w:p>
+    <w:p>
+      <w:r>
+        <w:t>The report looks like screen shot below:</w:t>
+      </w:r>
+    </w:p>
+    <w:p>
+      <w:r>
+        <w:rPr>
+          <w:noProof/>
+        </w:rPr>
+        <w:drawing>
+          <wp:inline distT="0" distB="0" distL="0" distR="0" wp14:anchorId="49C543BF" wp14:editId="244E31C0">
+            <wp:extent cx="5943600" cy="1038225"/>
+            <wp:effectExtent l="0" t="0" r="0" b="9525"/>
+            <wp:docPr id="16" name="Picture 16"/>
+            <wp:cNvGraphicFramePr>
+              <a:graphicFrameLocks xmlns:a="http://schemas.openxmlformats.org/drawingml/2006/main" noChangeAspect="1"/>
+            </wp:cNvGraphicFramePr>
+            <a:graphic xmlns:a="http://schemas.openxmlformats.org/drawingml/2006/main">
+              <a:graphicData uri="http://schemas.openxmlformats.org/drawingml/2006/picture">
+                <pic:pic xmlns:pic="http://schemas.openxmlformats.org/drawingml/2006/picture">
+                  <pic:nvPicPr>
+                    <pic:cNvPr id="1" name=""/>
+                    <pic:cNvPicPr/>
+                  </pic:nvPicPr>
+                  <pic:blipFill>
+                    <a:blip r:embed="rId20"/>
+                    <a:stretch>
+                      <a:fillRect/>
+                    </a:stretch>
+                  </pic:blipFill>
+                  <pic:spPr>
+                    <a:xfrm>
+                      <a:off x="0" y="0"/>
                       <a:ext cx="5943600" cy="1038225"/>
                     </a:xfrm>
                     <a:prstGeom prst="rect">
@@ -1380,18 +1399,21 @@
         <w:pStyle w:val="Heading3"/>
       </w:pPr>
       <w:r>
-        <w:lastRenderedPageBreak/>
-        <w:t xml:space="preserve">Report of a </w:t>
-      </w:r>
-      <w:proofErr w:type="gramStart"/>
-      <w:r>
-        <w:t>particular date</w:t>
-      </w:r>
-      <w:proofErr w:type="gramEnd"/>
-    </w:p>
-    <w:p>
-      <w:r>
-        <w:t xml:space="preserve">To get a report for a date in a comma separated file, type in the command: </w:t>
+        <w:t xml:space="preserve">Report of a particular </w:t>
+      </w:r>
+      <w:r>
+        <w:t>timestamp</w:t>
+      </w:r>
+    </w:p>
+    <w:p>
+      <w:r>
+        <w:t xml:space="preserve">To get a report for a </w:t>
+      </w:r>
+      <w:r>
+        <w:t>timestamp</w:t>
+      </w:r>
+      <w:r>
+        <w:t xml:space="preserve"> in a comma separated file, type in the command: </w:t>
       </w:r>
       <w:r>
         <w:rPr>
@@ -1409,23 +1431,21 @@
         </w:rPr>
         <w:t xml:space="preserve">OasisHealthCheck.bat </w:t>
       </w:r>
-      <w:proofErr w:type="spellStart"/>
       <w:r>
         <w:rPr>
           <w:rStyle w:val="SubtitleChar"/>
           <w:b/>
           <w:color w:val="002060"/>
         </w:rPr>
-        <w:t>reportfordate</w:t>
-      </w:r>
-      <w:proofErr w:type="spellEnd"/>
+        <w:t>reportfordate “</w:t>
+      </w:r>
       <w:r>
         <w:rPr>
           <w:rStyle w:val="SubtitleChar"/>
           <w:b/>
           <w:color w:val="002060"/>
         </w:rPr>
-        <w:t xml:space="preserve"> “</w:t>
+        <w:t>04/26/2018 14:39:28</w:t>
       </w:r>
       <w:r>
         <w:rPr>
@@ -1433,14 +1453,6 @@
           <w:b/>
           <w:color w:val="002060"/>
         </w:rPr>
-        <w:t>04/26/2018 14:39:28</w:t>
-      </w:r>
-      <w:r>
-        <w:rPr>
-          <w:rStyle w:val="SubtitleChar"/>
-          <w:b/>
-          <w:color w:val="002060"/>
-        </w:rPr>
         <w:t>”</w:t>
       </w:r>
     </w:p>
@@ -1449,6 +1461,7 @@
         <w:pStyle w:val="Heading3"/>
       </w:pPr>
       <w:r>
+        <w:lastRenderedPageBreak/>
         <w:t>All Reports</w:t>
       </w:r>
     </w:p>
@@ -1464,21 +1477,14 @@
       <w:r>
         <w:t xml:space="preserve">To get </w:t>
       </w:r>
-      <w:proofErr w:type="spellStart"/>
-      <w:r>
-        <w:t>a</w:t>
-      </w:r>
-      <w:proofErr w:type="spellEnd"/>
-      <w:r>
-        <w:t xml:space="preserve"> all reports in a comma separated file, type in the </w:t>
-      </w:r>
-      <w:proofErr w:type="gramStart"/>
-      <w:r>
-        <w:t>command :</w:t>
-      </w:r>
-      <w:proofErr w:type="gramEnd"/>
-      <w:r>
-        <w:t xml:space="preserve"> </w:t>
+      <w:r>
+        <w:t xml:space="preserve">all </w:t>
+      </w:r>
+      <w:r>
+        <w:t xml:space="preserve">health check </w:t>
+      </w:r>
+      <w:r>
+        <w:t xml:space="preserve">reports in a comma separated file, type in the command : </w:t>
       </w:r>
       <w:r>
         <w:br/>
@@ -1491,7 +1497,6 @@
         </w:rPr>
         <w:t xml:space="preserve">OasisHealthCheck.bat </w:t>
       </w:r>
-      <w:proofErr w:type="spellStart"/>
       <w:r>
         <w:rPr>
           <w:rStyle w:val="SubtitleChar"/>
@@ -1500,9 +1505,12 @@
         </w:rPr>
         <w:t>allreport</w:t>
       </w:r>
-      <w:proofErr w:type="spellEnd"/>
     </w:p>
     <w:p/>
+    <w:p>
+      <w:bookmarkStart w:id="0" w:name="_GoBack"/>
+      <w:bookmarkEnd w:id="0"/>
+    </w:p>
     <w:p/>
     <w:sectPr>
       <w:pgSz w:w="12240" w:h="15840"/>

</xml_diff>

<commit_message>
Latest updates to health check and docupro
</commit_message>
<xml_diff>
--- a/oasis_health_check/readme.docx
+++ b/oasis_health_check/readme.docx
@@ -534,169 +534,29 @@
         </w:drawing>
       </w:r>
     </w:p>
-    <w:p>
-      <w:pPr>
-        <w:pStyle w:val="Heading2"/>
-      </w:pPr>
-      <w:r>
-        <w:t xml:space="preserve">Validations </w:t>
-      </w:r>
-    </w:p>
     <w:p/>
     <w:p>
       <w:r>
-        <w:t>At present, oasis health check t</w:t>
-      </w:r>
-      <w:r>
-        <w:t xml:space="preserve">ool checks for 2 ODS parameters, </w:t>
-      </w:r>
-      <w:r>
-        <w:t>3 OS parameters</w:t>
-      </w:r>
-      <w:r>
-        <w:t xml:space="preserve"> and 1 PM parameter</w:t>
-      </w:r>
-      <w:r>
-        <w:t xml:space="preserve">. The table would have all the details of the validation. </w:t>
-      </w:r>
-    </w:p>
-    <w:p>
-      <w:pPr>
-        <w:pStyle w:val="ListParagraph"/>
-        <w:numPr>
-          <w:ilvl w:val="0"/>
-          <w:numId w:val="6"/>
-        </w:numPr>
-      </w:pPr>
-      <w:r>
+        <w:t>There is also a test file in “</w:t>
+      </w:r>
+      <w:r>
+        <w:t>scripts/oasis_health_check.tst</w:t>
+      </w:r>
+      <w:r>
+        <w:t xml:space="preserve">” that could be used to run manually from pl sql developer. </w:t>
+      </w:r>
+    </w:p>
+    <w:p>
+      <w:r>
+        <w:rPr>
+          <w:noProof/>
+        </w:rPr>
         <w:lastRenderedPageBreak/>
-        <w:t>There t</w:t>
-      </w:r>
-      <w:r>
-        <w:t>ool reports with 3 status codes</w:t>
-      </w:r>
-      <w:r>
-        <w:t>, namely</w:t>
-      </w:r>
-    </w:p>
-    <w:p>
-      <w:pPr>
-        <w:pStyle w:val="ListParagraph"/>
-        <w:numPr>
-          <w:ilvl w:val="1"/>
-          <w:numId w:val="6"/>
-        </w:numPr>
-      </w:pPr>
-      <w:r>
-        <w:t>OK – Validation was completed and was found to be the expected value.</w:t>
-      </w:r>
-    </w:p>
-    <w:p>
-      <w:pPr>
-        <w:pStyle w:val="ListParagraph"/>
-        <w:numPr>
-          <w:ilvl w:val="1"/>
-          <w:numId w:val="6"/>
-        </w:numPr>
-      </w:pPr>
-      <w:r>
-        <w:t>REVIEW – Validation was completed and it found an issue with the configuration. There is a status message field that gives some information on what the problem is for that parameter.</w:t>
-      </w:r>
-    </w:p>
-    <w:p>
-      <w:pPr>
-        <w:pStyle w:val="ListParagraph"/>
-        <w:numPr>
-          <w:ilvl w:val="1"/>
-          <w:numId w:val="6"/>
-        </w:numPr>
-      </w:pPr>
-      <w:r>
-        <w:t>PENDING – Validation was not done due to an issue with the configuration</w:t>
-      </w:r>
-    </w:p>
-    <w:p>
-      <w:pPr>
-        <w:pStyle w:val="ListParagraph"/>
-        <w:numPr>
-          <w:ilvl w:val="0"/>
-          <w:numId w:val="6"/>
-        </w:numPr>
-      </w:pPr>
-      <w:r>
-        <w:t xml:space="preserve">There are </w:t>
-      </w:r>
-      <w:r>
-        <w:t>three</w:t>
-      </w:r>
-      <w:r>
-        <w:t xml:space="preserve"> categories of validations as of now. </w:t>
-      </w:r>
-    </w:p>
-    <w:p>
-      <w:pPr>
-        <w:pStyle w:val="ListParagraph"/>
-        <w:numPr>
-          <w:ilvl w:val="1"/>
-          <w:numId w:val="6"/>
-        </w:numPr>
-      </w:pPr>
-      <w:r>
-        <w:t>ODS</w:t>
-      </w:r>
-    </w:p>
-    <w:p>
-      <w:pPr>
-        <w:pStyle w:val="ListParagraph"/>
-        <w:numPr>
-          <w:ilvl w:val="1"/>
-          <w:numId w:val="6"/>
-        </w:numPr>
-      </w:pPr>
-      <w:r>
-        <w:t>OS</w:t>
-      </w:r>
-    </w:p>
-    <w:p>
-      <w:pPr>
-        <w:pStyle w:val="ListParagraph"/>
-        <w:numPr>
-          <w:ilvl w:val="1"/>
-          <w:numId w:val="6"/>
-        </w:numPr>
-      </w:pPr>
-      <w:r>
-        <w:t>PM</w:t>
-      </w:r>
-    </w:p>
-    <w:p>
-      <w:pPr>
-        <w:pStyle w:val="ListParagraph"/>
-        <w:numPr>
-          <w:ilvl w:val="0"/>
-          <w:numId w:val="6"/>
-        </w:numPr>
-      </w:pPr>
-      <w:r>
-        <w:t>Validation level could be used later to give priorit</w:t>
-      </w:r>
-      <w:r>
-        <w:t>y to a validation. Right now validations</w:t>
-      </w:r>
-      <w:r>
-        <w:t xml:space="preserve"> are in INFO level.</w:t>
-      </w:r>
-    </w:p>
-    <w:p>
-      <w:r>
-        <w:rPr>
-          <w:noProof/>
-        </w:rPr>
         <w:drawing>
-          <wp:inline distT="0" distB="0" distL="0" distR="0" wp14:anchorId="4DFFA98C" wp14:editId="47F205EC">
-            <wp:extent cx="6181725" cy="1318900"/>
+          <wp:inline distT="0" distB="0" distL="0" distR="0">
+            <wp:extent cx="6305550" cy="3360498"/>
             <wp:effectExtent l="0" t="0" r="0" b="0"/>
-            <wp:docPr id="19" name="Picture 19"/>
+            <wp:docPr id="3" name="Picture 3" descr="C:\Users\AMUTHU~1\AppData\Local\Temp\SNAGHTML203abf.PNG"/>
             <wp:cNvGraphicFramePr>
               <a:graphicFrameLocks xmlns:a="http://schemas.openxmlformats.org/drawingml/2006/main" noChangeAspect="1"/>
             </wp:cNvGraphicFramePr>
@@ -704,23 +564,36 @@
               <a:graphicData uri="http://schemas.openxmlformats.org/drawingml/2006/picture">
                 <pic:pic xmlns:pic="http://schemas.openxmlformats.org/drawingml/2006/picture">
                   <pic:nvPicPr>
-                    <pic:cNvPr id="1" name=""/>
-                    <pic:cNvPicPr/>
+                    <pic:cNvPr id="0" name="Picture 1" descr="C:\Users\AMUTHU~1\AppData\Local\Temp\SNAGHTML203abf.PNG"/>
+                    <pic:cNvPicPr>
+                      <a:picLocks noChangeAspect="1" noChangeArrowheads="1"/>
+                    </pic:cNvPicPr>
                   </pic:nvPicPr>
                   <pic:blipFill>
-                    <a:blip r:embed="rId11"/>
+                    <a:blip r:embed="rId11">
+                      <a:extLst>
+                        <a:ext uri="{28A0092B-C50C-407E-A947-70E740481C1C}">
+                          <a14:useLocalDpi xmlns:a14="http://schemas.microsoft.com/office/drawing/2010/main" val="0"/>
+                        </a:ext>
+                      </a:extLst>
+                    </a:blip>
+                    <a:srcRect/>
                     <a:stretch>
                       <a:fillRect/>
                     </a:stretch>
                   </pic:blipFill>
-                  <pic:spPr>
+                  <pic:spPr bwMode="auto">
                     <a:xfrm>
                       <a:off x="0" y="0"/>
-                      <a:ext cx="6200506" cy="1322907"/>
+                      <a:ext cx="6307254" cy="3361406"/>
                     </a:xfrm>
                     <a:prstGeom prst="rect">
                       <a:avLst/>
                     </a:prstGeom>
+                    <a:noFill/>
+                    <a:ln>
+                      <a:noFill/>
+                    </a:ln>
                   </pic:spPr>
                 </pic:pic>
               </a:graphicData>
@@ -728,17 +601,159 @@
           </wp:inline>
         </w:drawing>
       </w:r>
-      <w:r>
-        <w:t xml:space="preserve"> </w:t>
+    </w:p>
+    <w:p>
+      <w:pPr>
+        <w:pStyle w:val="Heading2"/>
+      </w:pPr>
+      <w:bookmarkStart w:id="0" w:name="_GoBack"/>
+      <w:bookmarkEnd w:id="0"/>
+      <w:r>
+        <w:t xml:space="preserve">Validations </w:t>
       </w:r>
     </w:p>
     <w:p/>
     <w:p>
-      <w:pPr>
-        <w:pStyle w:val="Heading2"/>
-      </w:pPr>
-      <w:r>
-        <w:t>Health Check Interpretation</w:t>
+      <w:r>
+        <w:t>At present, oasis health check t</w:t>
+      </w:r>
+      <w:r>
+        <w:t xml:space="preserve">ool checks for 2 ODS parameters, </w:t>
+      </w:r>
+      <w:r>
+        <w:t>3 OS parameters</w:t>
+      </w:r>
+      <w:r>
+        <w:t xml:space="preserve"> and 1 PM parameter</w:t>
+      </w:r>
+      <w:r>
+        <w:t xml:space="preserve">. The table would have all the details of the validation. </w:t>
+      </w:r>
+    </w:p>
+    <w:p>
+      <w:pPr>
+        <w:pStyle w:val="ListParagraph"/>
+        <w:numPr>
+          <w:ilvl w:val="0"/>
+          <w:numId w:val="6"/>
+        </w:numPr>
+      </w:pPr>
+      <w:r>
+        <w:t>There t</w:t>
+      </w:r>
+      <w:r>
+        <w:t>ool reports with 3 status codes</w:t>
+      </w:r>
+      <w:r>
+        <w:t>, namely</w:t>
+      </w:r>
+    </w:p>
+    <w:p>
+      <w:pPr>
+        <w:pStyle w:val="ListParagraph"/>
+        <w:numPr>
+          <w:ilvl w:val="1"/>
+          <w:numId w:val="6"/>
+        </w:numPr>
+      </w:pPr>
+      <w:r>
+        <w:t>OK – Validation was completed and was found to be the expected value.</w:t>
+      </w:r>
+    </w:p>
+    <w:p>
+      <w:pPr>
+        <w:pStyle w:val="ListParagraph"/>
+        <w:numPr>
+          <w:ilvl w:val="1"/>
+          <w:numId w:val="6"/>
+        </w:numPr>
+      </w:pPr>
+      <w:r>
+        <w:t>REVIEW – Validation was completed and it found an issue with the configuration. There is a status message field that gives some information on what the problem is for that parameter.</w:t>
+      </w:r>
+    </w:p>
+    <w:p>
+      <w:pPr>
+        <w:pStyle w:val="ListParagraph"/>
+        <w:numPr>
+          <w:ilvl w:val="1"/>
+          <w:numId w:val="6"/>
+        </w:numPr>
+      </w:pPr>
+      <w:r>
+        <w:t>PENDING – Validation was not done due to an issue with the configuration</w:t>
+      </w:r>
+    </w:p>
+    <w:p>
+      <w:pPr>
+        <w:pStyle w:val="ListParagraph"/>
+        <w:numPr>
+          <w:ilvl w:val="0"/>
+          <w:numId w:val="6"/>
+        </w:numPr>
+      </w:pPr>
+      <w:r>
+        <w:t xml:space="preserve">There are </w:t>
+      </w:r>
+      <w:r>
+        <w:t>three</w:t>
+      </w:r>
+      <w:r>
+        <w:t xml:space="preserve"> categories of validations as of now. </w:t>
+      </w:r>
+    </w:p>
+    <w:p>
+      <w:pPr>
+        <w:pStyle w:val="ListParagraph"/>
+        <w:numPr>
+          <w:ilvl w:val="1"/>
+          <w:numId w:val="6"/>
+        </w:numPr>
+      </w:pPr>
+      <w:r>
+        <w:t>ODS</w:t>
+      </w:r>
+    </w:p>
+    <w:p>
+      <w:pPr>
+        <w:pStyle w:val="ListParagraph"/>
+        <w:numPr>
+          <w:ilvl w:val="1"/>
+          <w:numId w:val="6"/>
+        </w:numPr>
+      </w:pPr>
+      <w:r>
+        <w:t>OS</w:t>
+      </w:r>
+    </w:p>
+    <w:p>
+      <w:pPr>
+        <w:pStyle w:val="ListParagraph"/>
+        <w:numPr>
+          <w:ilvl w:val="1"/>
+          <w:numId w:val="6"/>
+        </w:numPr>
+      </w:pPr>
+      <w:r>
+        <w:t>PM</w:t>
+      </w:r>
+    </w:p>
+    <w:p>
+      <w:pPr>
+        <w:pStyle w:val="ListParagraph"/>
+        <w:numPr>
+          <w:ilvl w:val="0"/>
+          <w:numId w:val="6"/>
+        </w:numPr>
+      </w:pPr>
+      <w:r>
+        <w:t>Validation level could be used later to give priorit</w:t>
+      </w:r>
+      <w:r>
+        <w:t>y to a validation. Right now validations</w:t>
+      </w:r>
+      <w:r>
+        <w:t xml:space="preserve"> are in INFO level.</w:t>
       </w:r>
     </w:p>
     <w:p>
@@ -747,10 +762,10 @@
           <w:noProof/>
         </w:rPr>
         <w:drawing>
-          <wp:inline distT="0" distB="0" distL="0" distR="0" wp14:anchorId="52F60BE4" wp14:editId="4F19D91D">
-            <wp:extent cx="5943600" cy="892810"/>
-            <wp:effectExtent l="0" t="0" r="0" b="2540"/>
-            <wp:docPr id="14" name="Picture 14"/>
+          <wp:inline distT="0" distB="0" distL="0" distR="0" wp14:anchorId="4DFFA98C" wp14:editId="47F205EC">
+            <wp:extent cx="6181725" cy="1318900"/>
+            <wp:effectExtent l="0" t="0" r="0" b="0"/>
+            <wp:docPr id="19" name="Picture 19"/>
             <wp:cNvGraphicFramePr>
               <a:graphicFrameLocks xmlns:a="http://schemas.openxmlformats.org/drawingml/2006/main" noChangeAspect="1"/>
             </wp:cNvGraphicFramePr>
@@ -770,7 +785,7 @@
                   <pic:spPr>
                     <a:xfrm>
                       <a:off x="0" y="0"/>
-                      <a:ext cx="5943600" cy="892810"/>
+                      <a:ext cx="6200506" cy="1322907"/>
                     </a:xfrm>
                     <a:prstGeom prst="rect">
                       <a:avLst/>
@@ -782,26 +797,29 @@
           </wp:inline>
         </w:drawing>
       </w:r>
-    </w:p>
-    <w:p>
-      <w:r>
-        <w:t>All expected parameter values would show up with a status of OK with no status msg</w:t>
-      </w:r>
-      <w:r>
-        <w:t>.</w:t>
+      <w:r>
+        <w:t xml:space="preserve"> </w:t>
       </w:r>
     </w:p>
     <w:p/>
     <w:p>
+      <w:pPr>
+        <w:pStyle w:val="Heading2"/>
+      </w:pPr>
+      <w:r>
+        <w:t>Health Check Interpretation</w:t>
+      </w:r>
+    </w:p>
+    <w:p>
       <w:r>
         <w:rPr>
           <w:noProof/>
         </w:rPr>
         <w:drawing>
-          <wp:inline distT="0" distB="0" distL="0" distR="0" wp14:anchorId="1B0F6BE8" wp14:editId="39AB5D0D">
-            <wp:extent cx="5943600" cy="1268095"/>
-            <wp:effectExtent l="0" t="0" r="0" b="8255"/>
-            <wp:docPr id="7" name="Picture 7"/>
+          <wp:inline distT="0" distB="0" distL="0" distR="0" wp14:anchorId="52F60BE4" wp14:editId="4F19D91D">
+            <wp:extent cx="5943600" cy="892810"/>
+            <wp:effectExtent l="0" t="0" r="0" b="2540"/>
+            <wp:docPr id="14" name="Picture 14"/>
             <wp:cNvGraphicFramePr>
               <a:graphicFrameLocks xmlns:a="http://schemas.openxmlformats.org/drawingml/2006/main" noChangeAspect="1"/>
             </wp:cNvGraphicFramePr>
@@ -821,7 +839,7 @@
                   <pic:spPr>
                     <a:xfrm>
                       <a:off x="0" y="0"/>
-                      <a:ext cx="5943600" cy="1268095"/>
+                      <a:ext cx="5943600" cy="892810"/>
                     </a:xfrm>
                     <a:prstGeom prst="rect">
                       <a:avLst/>
@@ -836,62 +854,23 @@
     </w:p>
     <w:p>
       <w:r>
-        <w:t>Samples shows two types of validations.</w:t>
-      </w:r>
-    </w:p>
-    <w:p>
-      <w:pPr>
-        <w:pStyle w:val="ListParagraph"/>
-        <w:numPr>
-          <w:ilvl w:val="0"/>
-          <w:numId w:val="8"/>
-        </w:numPr>
-      </w:pPr>
-      <w:r>
-        <w:t>OS_APP_DATE_TO_DIR and OS_DIRECTORY_SIZE are OK status with no status message.</w:t>
-      </w:r>
-    </w:p>
-    <w:p>
-      <w:pPr>
-        <w:pStyle w:val="ListParagraph"/>
-        <w:numPr>
-          <w:ilvl w:val="0"/>
-          <w:numId w:val="8"/>
-        </w:numPr>
-      </w:pPr>
-      <w:r>
-        <w:t>A ‘REVIEW’ status would accompany with a message with an explanation what validation failed.</w:t>
+        <w:t>All expected parameter values would show up with a status of OK with no status msg</w:t>
+      </w:r>
+      <w:r>
+        <w:t>.</w:t>
       </w:r>
     </w:p>
     <w:p/>
     <w:p>
-      <w:pPr>
-        <w:pStyle w:val="Heading2"/>
-      </w:pPr>
-      <w:r>
-        <w:lastRenderedPageBreak/>
-        <w:t>Health Check Results</w:t>
-      </w:r>
-    </w:p>
-    <w:p>
-      <w:pPr>
-        <w:pStyle w:val="Heading3"/>
-      </w:pPr>
-      <w:r>
-        <w:t>Parameter configuration missing</w:t>
-      </w:r>
-    </w:p>
-    <w:p/>
-    <w:p>
       <w:r>
         <w:rPr>
           <w:noProof/>
         </w:rPr>
         <w:drawing>
-          <wp:inline distT="0" distB="0" distL="0" distR="0" wp14:anchorId="14D4D140" wp14:editId="19D7767A">
+          <wp:inline distT="0" distB="0" distL="0" distR="0" wp14:anchorId="1B0F6BE8" wp14:editId="39AB5D0D">
             <wp:extent cx="5943600" cy="1268095"/>
             <wp:effectExtent l="0" t="0" r="0" b="8255"/>
-            <wp:docPr id="5" name="Picture 5"/>
+            <wp:docPr id="7" name="Picture 7"/>
             <wp:cNvGraphicFramePr>
               <a:graphicFrameLocks xmlns:a="http://schemas.openxmlformats.org/drawingml/2006/main" noChangeAspect="1"/>
             </wp:cNvGraphicFramePr>
@@ -926,25 +905,40 @@
     </w:p>
     <w:p>
       <w:r>
-        <w:t xml:space="preserve">ODS_INSTALLED and ODS_VERSION parameters are not set. </w:t>
-      </w:r>
-      <w:r>
-        <w:t xml:space="preserve">Status is set to </w:t>
-      </w:r>
-      <w:r>
-        <w:t>‘</w:t>
-      </w:r>
-      <w:r>
-        <w:t>Validation_Pending</w:t>
-      </w:r>
-      <w:r>
-        <w:t>’</w:t>
-      </w:r>
-      <w:r>
-        <w:t xml:space="preserve"> since validation was not comple</w:t>
-      </w:r>
-      <w:r>
-        <w:t>ted for the missing parameters.</w:t>
+        <w:t>Samples shows two types of validations.</w:t>
+      </w:r>
+    </w:p>
+    <w:p>
+      <w:pPr>
+        <w:pStyle w:val="ListParagraph"/>
+        <w:numPr>
+          <w:ilvl w:val="0"/>
+          <w:numId w:val="8"/>
+        </w:numPr>
+      </w:pPr>
+      <w:r>
+        <w:t>OS_APP_DATE_TO_DIR and OS_DIRECTORY_SIZE are OK status with no status message.</w:t>
+      </w:r>
+    </w:p>
+    <w:p>
+      <w:pPr>
+        <w:pStyle w:val="ListParagraph"/>
+        <w:numPr>
+          <w:ilvl w:val="0"/>
+          <w:numId w:val="8"/>
+        </w:numPr>
+      </w:pPr>
+      <w:r>
+        <w:t>A ‘REVIEW’ status would accompany with a message with an explanation what validation failed.</w:t>
+      </w:r>
+    </w:p>
+    <w:p/>
+    <w:p>
+      <w:pPr>
+        <w:pStyle w:val="Heading2"/>
+      </w:pPr>
+      <w:r>
+        <w:t>Health Check Results</w:t>
       </w:r>
     </w:p>
     <w:p>
@@ -952,19 +946,20 @@
         <w:pStyle w:val="Heading3"/>
       </w:pPr>
       <w:r>
-        <w:t>Wrong Parameter Value</w:t>
-      </w:r>
-    </w:p>
+        <w:t>Parameter configuration missing</w:t>
+      </w:r>
+    </w:p>
+    <w:p/>
     <w:p>
       <w:r>
         <w:rPr>
           <w:noProof/>
         </w:rPr>
         <w:drawing>
-          <wp:inline distT="0" distB="0" distL="0" distR="0" wp14:anchorId="3FBA5E70" wp14:editId="3542F057">
+          <wp:inline distT="0" distB="0" distL="0" distR="0" wp14:anchorId="14D4D140" wp14:editId="19D7767A">
             <wp:extent cx="5943600" cy="1268095"/>
             <wp:effectExtent l="0" t="0" r="0" b="8255"/>
-            <wp:docPr id="9" name="Picture 9"/>
+            <wp:docPr id="5" name="Picture 5"/>
             <wp:cNvGraphicFramePr>
               <a:graphicFrameLocks xmlns:a="http://schemas.openxmlformats.org/drawingml/2006/main" noChangeAspect="1"/>
             </wp:cNvGraphicFramePr>
@@ -998,45 +993,35 @@
       </w:r>
     </w:p>
     <w:p>
-      <w:pPr>
-        <w:pStyle w:val="ListParagraph"/>
-        <w:numPr>
-          <w:ilvl w:val="0"/>
-          <w:numId w:val="7"/>
-        </w:numPr>
-      </w:pPr>
-      <w:r>
-        <w:t xml:space="preserve">ODS version </w:t>
-      </w:r>
-      <w:r>
-        <w:t>should</w:t>
-      </w:r>
-      <w:r>
-        <w:t xml:space="preserve"> be a float number </w:t>
-      </w:r>
-    </w:p>
-    <w:p>
-      <w:pPr>
-        <w:pStyle w:val="ListParagraph"/>
-        <w:numPr>
-          <w:ilvl w:val="0"/>
-          <w:numId w:val="7"/>
-        </w:numPr>
-      </w:pPr>
-      <w:r>
-        <w:t>ODS_INSTALLED is expected to be Y</w:t>
-      </w:r>
-    </w:p>
-    <w:p/>
+      <w:r>
+        <w:t xml:space="preserve">ODS_INSTALLED and ODS_VERSION parameters are not set. </w:t>
+      </w:r>
+      <w:r>
+        <w:t xml:space="preserve">Status is set to </w:t>
+      </w:r>
+      <w:r>
+        <w:t>‘</w:t>
+      </w:r>
+      <w:r>
+        <w:t>Validation_Pending</w:t>
+      </w:r>
+      <w:r>
+        <w:t>’</w:t>
+      </w:r>
+      <w:r>
+        <w:t xml:space="preserve"> since validation was not comple</w:t>
+      </w:r>
+      <w:r>
+        <w:t>ted for the missing parameters.</w:t>
+      </w:r>
+    </w:p>
     <w:p>
       <w:pPr>
         <w:pStyle w:val="Heading3"/>
       </w:pPr>
       <w:r>
-        <w:t xml:space="preserve">Subsequent Validation </w:t>
-      </w:r>
-      <w:r>
-        <w:t>failure</w:t>
+        <w:lastRenderedPageBreak/>
+        <w:t>Wrong Parameter Value</w:t>
       </w:r>
     </w:p>
     <w:p>
@@ -1045,10 +1030,10 @@
           <w:noProof/>
         </w:rPr>
         <w:drawing>
-          <wp:inline distT="0" distB="0" distL="0" distR="0" wp14:anchorId="244FDCC0" wp14:editId="2B8A6D71">
+          <wp:inline distT="0" distB="0" distL="0" distR="0" wp14:anchorId="3FBA5E70" wp14:editId="3542F057">
             <wp:extent cx="5943600" cy="1268095"/>
             <wp:effectExtent l="0" t="0" r="0" b="8255"/>
-            <wp:docPr id="10" name="Picture 10"/>
+            <wp:docPr id="9" name="Picture 9"/>
             <wp:cNvGraphicFramePr>
               <a:graphicFrameLocks xmlns:a="http://schemas.openxmlformats.org/drawingml/2006/main" noChangeAspect="1"/>
             </wp:cNvGraphicFramePr>
@@ -1082,31 +1067,45 @@
       </w:r>
     </w:p>
     <w:p>
-      <w:r>
-        <w:t>If OS_FORM is set to ‘Y’, then there should be some jobs present to handle EOD jobs</w:t>
-      </w:r>
-      <w:r>
-        <w:t>,</w:t>
-      </w:r>
-      <w:r>
-        <w:t xml:space="preserve"> for a form that is configured to be End Of Day.</w:t>
-      </w:r>
-      <w:r>
-        <w:t xml:space="preserve"> Since it did not find that jobs, this is on REVIEW.</w:t>
-      </w:r>
-    </w:p>
+      <w:pPr>
+        <w:pStyle w:val="ListParagraph"/>
+        <w:numPr>
+          <w:ilvl w:val="0"/>
+          <w:numId w:val="7"/>
+        </w:numPr>
+      </w:pPr>
+      <w:r>
+        <w:t xml:space="preserve">ODS version </w:t>
+      </w:r>
+      <w:r>
+        <w:t>should</w:t>
+      </w:r>
+      <w:r>
+        <w:t xml:space="preserve"> be a float number </w:t>
+      </w:r>
+    </w:p>
+    <w:p>
+      <w:pPr>
+        <w:pStyle w:val="ListParagraph"/>
+        <w:numPr>
+          <w:ilvl w:val="0"/>
+          <w:numId w:val="7"/>
+        </w:numPr>
+      </w:pPr>
+      <w:r>
+        <w:t>ODS_INSTALLED is expected to be Y</w:t>
+      </w:r>
+    </w:p>
+    <w:p/>
     <w:p>
       <w:pPr>
         <w:pStyle w:val="Heading3"/>
       </w:pPr>
       <w:r>
-        <w:t>Parameter value</w:t>
-      </w:r>
-      <w:r>
-        <w:t>s</w:t>
-      </w:r>
-      <w:r>
-        <w:t xml:space="preserve"> incorrect</w:t>
+        <w:t xml:space="preserve">Subsequent Validation </w:t>
+      </w:r>
+      <w:r>
+        <w:t>failure</w:t>
       </w:r>
     </w:p>
     <w:p>
@@ -1115,10 +1114,10 @@
           <w:noProof/>
         </w:rPr>
         <w:drawing>
-          <wp:inline distT="0" distB="0" distL="0" distR="0" wp14:anchorId="6094B4CA" wp14:editId="275994AA">
-            <wp:extent cx="5943600" cy="940435"/>
-            <wp:effectExtent l="0" t="0" r="0" b="0"/>
-            <wp:docPr id="11" name="Picture 11"/>
+          <wp:inline distT="0" distB="0" distL="0" distR="0" wp14:anchorId="244FDCC0" wp14:editId="2B8A6D71">
+            <wp:extent cx="5943600" cy="1268095"/>
+            <wp:effectExtent l="0" t="0" r="0" b="8255"/>
+            <wp:docPr id="10" name="Picture 10"/>
             <wp:cNvGraphicFramePr>
               <a:graphicFrameLocks xmlns:a="http://schemas.openxmlformats.org/drawingml/2006/main" noChangeAspect="1"/>
             </wp:cNvGraphicFramePr>
@@ -1138,7 +1137,7 @@
                   <pic:spPr>
                     <a:xfrm>
                       <a:off x="0" y="0"/>
-                      <a:ext cx="5943600" cy="940435"/>
+                      <a:ext cx="5943600" cy="1268095"/>
                     </a:xfrm>
                     <a:prstGeom prst="rect">
                       <a:avLst/>
@@ -1152,41 +1151,43 @@
       </w:r>
     </w:p>
     <w:p>
-      <w:pPr>
-        <w:pStyle w:val="ListParagraph"/>
-        <w:numPr>
-          <w:ilvl w:val="0"/>
-          <w:numId w:val="4"/>
-        </w:numPr>
-      </w:pPr>
-      <w:r>
-        <w:lastRenderedPageBreak/>
-        <w:t>ODS_Version should be equal to 2.1</w:t>
-      </w:r>
-    </w:p>
-    <w:p>
-      <w:pPr>
-        <w:pStyle w:val="ListParagraph"/>
-        <w:numPr>
-          <w:ilvl w:val="0"/>
-          <w:numId w:val="4"/>
-        </w:numPr>
-      </w:pPr>
-      <w:r>
-        <w:t>ODS_INSTALLED is expected to be set to ‘Y’</w:t>
-      </w:r>
-    </w:p>
-    <w:p/>
+      <w:r>
+        <w:t>If OS_FORM is set to ‘Y’, then there should be some jobs present to handle EOD jobs</w:t>
+      </w:r>
+      <w:r>
+        <w:t>,</w:t>
+      </w:r>
+      <w:r>
+        <w:t xml:space="preserve"> for a form that is configured to be End Of Day.</w:t>
+      </w:r>
+      <w:r>
+        <w:t xml:space="preserve"> Since it did not find that jobs, this is on REVIEW.</w:t>
+      </w:r>
+    </w:p>
+    <w:p>
+      <w:pPr>
+        <w:pStyle w:val="Heading3"/>
+      </w:pPr>
+      <w:r>
+        <w:t>Parameter value</w:t>
+      </w:r>
+      <w:r>
+        <w:t>s</w:t>
+      </w:r>
+      <w:r>
+        <w:t xml:space="preserve"> incorrect</w:t>
+      </w:r>
+    </w:p>
     <w:p>
       <w:r>
         <w:rPr>
           <w:noProof/>
         </w:rPr>
         <w:drawing>
-          <wp:inline distT="0" distB="0" distL="0" distR="0" wp14:anchorId="393CC4ED" wp14:editId="27555735">
-            <wp:extent cx="5943600" cy="1268095"/>
-            <wp:effectExtent l="0" t="0" r="0" b="8255"/>
-            <wp:docPr id="20" name="Picture 20"/>
+          <wp:inline distT="0" distB="0" distL="0" distR="0" wp14:anchorId="6094B4CA" wp14:editId="275994AA">
+            <wp:extent cx="5943600" cy="940435"/>
+            <wp:effectExtent l="0" t="0" r="0" b="0"/>
+            <wp:docPr id="11" name="Picture 11"/>
             <wp:cNvGraphicFramePr>
               <a:graphicFrameLocks xmlns:a="http://schemas.openxmlformats.org/drawingml/2006/main" noChangeAspect="1"/>
             </wp:cNvGraphicFramePr>
@@ -1206,7 +1207,7 @@
                   <pic:spPr>
                     <a:xfrm>
                       <a:off x="0" y="0"/>
-                      <a:ext cx="5943600" cy="1268095"/>
+                      <a:ext cx="5943600" cy="940435"/>
                     </a:xfrm>
                     <a:prstGeom prst="rect">
                       <a:avLst/>
@@ -1224,11 +1225,11 @@
         <w:pStyle w:val="ListParagraph"/>
         <w:numPr>
           <w:ilvl w:val="0"/>
-          <w:numId w:val="3"/>
+          <w:numId w:val="4"/>
         </w:numPr>
       </w:pPr>
       <w:r>
-        <w:t>OS_APP_DATE_TO_DIR is expected to be set as ‘YYYYMM’</w:t>
+        <w:t>ODS_Version should be equal to 2.1</w:t>
       </w:r>
     </w:p>
     <w:p>
@@ -1236,85 +1237,24 @@
         <w:pStyle w:val="ListParagraph"/>
         <w:numPr>
           <w:ilvl w:val="0"/>
-          <w:numId w:val="3"/>
+          <w:numId w:val="4"/>
         </w:numPr>
       </w:pPr>
       <w:r>
-        <w:t>OS_DIRECTORY_SIZE is expected to be set to 1000</w:t>
-      </w:r>
-    </w:p>
-    <w:p>
-      <w:pPr>
-        <w:pStyle w:val="ListParagraph"/>
-        <w:numPr>
-          <w:ilvl w:val="0"/>
-          <w:numId w:val="3"/>
-        </w:numPr>
-      </w:pPr>
-      <w:r>
-        <w:t>OS_SORT_FORM is expected to be set to Y</w:t>
-      </w:r>
-    </w:p>
-    <w:p>
-      <w:pPr>
-        <w:pStyle w:val="ListParagraph"/>
-        <w:numPr>
-          <w:ilvl w:val="0"/>
-          <w:numId w:val="3"/>
-        </w:numPr>
-      </w:pPr>
-      <w:r>
-        <w:t>ODS_VERSION is expected to be 2.1</w:t>
+        <w:t>ODS_INSTALLED is expected to be set to ‘Y’</w:t>
       </w:r>
     </w:p>
     <w:p/>
     <w:p>
-      <w:pPr>
-        <w:pStyle w:val="Heading2"/>
-      </w:pPr>
-      <w:r>
-        <w:t>REPORTS</w:t>
-      </w:r>
-    </w:p>
-    <w:p>
-      <w:pPr>
-        <w:pStyle w:val="Heading3"/>
-      </w:pPr>
-      <w:r>
-        <w:t>Last Report</w:t>
-      </w:r>
-    </w:p>
-    <w:p>
-      <w:r>
-        <w:t xml:space="preserve">To get a last run report in a comma separated file, type in the command : </w:t>
-      </w:r>
-      <w:r>
-        <w:rPr>
-          <w:rStyle w:val="SubtitleChar"/>
-          <w:b/>
-          <w:color w:val="002060"/>
-        </w:rPr>
-        <w:t xml:space="preserve">OasisHealthCheck.bat </w:t>
-      </w:r>
-      <w:r>
-        <w:rPr>
-          <w:rStyle w:val="SubtitleChar"/>
-          <w:b/>
-          <w:color w:val="002060"/>
-        </w:rPr>
-        <w:t>lastreport</w:t>
-      </w:r>
-    </w:p>
-    <w:p>
       <w:r>
         <w:rPr>
           <w:noProof/>
         </w:rPr>
         <w:drawing>
-          <wp:inline distT="0" distB="0" distL="0" distR="0" wp14:anchorId="39E29C87" wp14:editId="3F09C4AE">
-            <wp:extent cx="5943600" cy="1612265"/>
-            <wp:effectExtent l="0" t="0" r="0" b="6985"/>
-            <wp:docPr id="15" name="Picture 15"/>
+          <wp:inline distT="0" distB="0" distL="0" distR="0" wp14:anchorId="393CC4ED" wp14:editId="27555735">
+            <wp:extent cx="5943600" cy="1268095"/>
+            <wp:effectExtent l="0" t="0" r="0" b="8255"/>
+            <wp:docPr id="20" name="Picture 20"/>
             <wp:cNvGraphicFramePr>
               <a:graphicFrameLocks xmlns:a="http://schemas.openxmlformats.org/drawingml/2006/main" noChangeAspect="1"/>
             </wp:cNvGraphicFramePr>
@@ -1334,7 +1274,7 @@
                   <pic:spPr>
                     <a:xfrm>
                       <a:off x="0" y="0"/>
-                      <a:ext cx="5943600" cy="1612265"/>
+                      <a:ext cx="5943600" cy="1268095"/>
                     </a:xfrm>
                     <a:prstGeom prst="rect">
                       <a:avLst/>
@@ -1348,8 +1288,90 @@
       </w:r>
     </w:p>
     <w:p>
-      <w:r>
-        <w:t>The report looks like screen shot below:</w:t>
+      <w:pPr>
+        <w:pStyle w:val="ListParagraph"/>
+        <w:numPr>
+          <w:ilvl w:val="0"/>
+          <w:numId w:val="3"/>
+        </w:numPr>
+      </w:pPr>
+      <w:r>
+        <w:t>OS_APP_DATE_TO_DIR is expected to be set as ‘YYYYMM’</w:t>
+      </w:r>
+    </w:p>
+    <w:p>
+      <w:pPr>
+        <w:pStyle w:val="ListParagraph"/>
+        <w:numPr>
+          <w:ilvl w:val="0"/>
+          <w:numId w:val="3"/>
+        </w:numPr>
+      </w:pPr>
+      <w:r>
+        <w:t>OS_DIRECTORY_SIZE is expected to be set to 1000</w:t>
+      </w:r>
+    </w:p>
+    <w:p>
+      <w:pPr>
+        <w:pStyle w:val="ListParagraph"/>
+        <w:numPr>
+          <w:ilvl w:val="0"/>
+          <w:numId w:val="3"/>
+        </w:numPr>
+      </w:pPr>
+      <w:r>
+        <w:lastRenderedPageBreak/>
+        <w:t>OS_SORT_FORM is expected to be set to Y</w:t>
+      </w:r>
+    </w:p>
+    <w:p>
+      <w:pPr>
+        <w:pStyle w:val="ListParagraph"/>
+        <w:numPr>
+          <w:ilvl w:val="0"/>
+          <w:numId w:val="3"/>
+        </w:numPr>
+      </w:pPr>
+      <w:r>
+        <w:t>ODS_VERSION is expected to be 2.1</w:t>
+      </w:r>
+    </w:p>
+    <w:p/>
+    <w:p>
+      <w:pPr>
+        <w:pStyle w:val="Heading2"/>
+      </w:pPr>
+      <w:r>
+        <w:t>REPORTS</w:t>
+      </w:r>
+    </w:p>
+    <w:p>
+      <w:pPr>
+        <w:pStyle w:val="Heading3"/>
+      </w:pPr>
+      <w:r>
+        <w:t>Last Report</w:t>
+      </w:r>
+    </w:p>
+    <w:p>
+      <w:r>
+        <w:t xml:space="preserve">To get a last run report in a comma separated file, type in the command : </w:t>
+      </w:r>
+      <w:r>
+        <w:rPr>
+          <w:rStyle w:val="SubtitleChar"/>
+          <w:b/>
+          <w:color w:val="002060"/>
+        </w:rPr>
+        <w:t xml:space="preserve">OasisHealthCheck.bat </w:t>
+      </w:r>
+      <w:r>
+        <w:rPr>
+          <w:rStyle w:val="SubtitleChar"/>
+          <w:b/>
+          <w:color w:val="002060"/>
+        </w:rPr>
+        <w:t>lastreport</w:t>
       </w:r>
     </w:p>
     <w:p>
@@ -1358,10 +1380,10 @@
           <w:noProof/>
         </w:rPr>
         <w:drawing>
-          <wp:inline distT="0" distB="0" distL="0" distR="0" wp14:anchorId="49C543BF" wp14:editId="244E31C0">
-            <wp:extent cx="5943600" cy="1038225"/>
-            <wp:effectExtent l="0" t="0" r="0" b="9525"/>
-            <wp:docPr id="16" name="Picture 16"/>
+          <wp:inline distT="0" distB="0" distL="0" distR="0" wp14:anchorId="39E29C87" wp14:editId="3F09C4AE">
+            <wp:extent cx="5943600" cy="1612265"/>
+            <wp:effectExtent l="0" t="0" r="0" b="6985"/>
+            <wp:docPr id="15" name="Picture 15"/>
             <wp:cNvGraphicFramePr>
               <a:graphicFrameLocks xmlns:a="http://schemas.openxmlformats.org/drawingml/2006/main" noChangeAspect="1"/>
             </wp:cNvGraphicFramePr>
@@ -1381,6 +1403,53 @@
                   <pic:spPr>
                     <a:xfrm>
                       <a:off x="0" y="0"/>
+                      <a:ext cx="5943600" cy="1612265"/>
+                    </a:xfrm>
+                    <a:prstGeom prst="rect">
+                      <a:avLst/>
+                    </a:prstGeom>
+                  </pic:spPr>
+                </pic:pic>
+              </a:graphicData>
+            </a:graphic>
+          </wp:inline>
+        </w:drawing>
+      </w:r>
+    </w:p>
+    <w:p>
+      <w:r>
+        <w:t>The report looks like screen shot below:</w:t>
+      </w:r>
+    </w:p>
+    <w:p>
+      <w:r>
+        <w:rPr>
+          <w:noProof/>
+        </w:rPr>
+        <w:drawing>
+          <wp:inline distT="0" distB="0" distL="0" distR="0" wp14:anchorId="49C543BF" wp14:editId="244E31C0">
+            <wp:extent cx="5943600" cy="1038225"/>
+            <wp:effectExtent l="0" t="0" r="0" b="9525"/>
+            <wp:docPr id="16" name="Picture 16"/>
+            <wp:cNvGraphicFramePr>
+              <a:graphicFrameLocks xmlns:a="http://schemas.openxmlformats.org/drawingml/2006/main" noChangeAspect="1"/>
+            </wp:cNvGraphicFramePr>
+            <a:graphic xmlns:a="http://schemas.openxmlformats.org/drawingml/2006/main">
+              <a:graphicData uri="http://schemas.openxmlformats.org/drawingml/2006/picture">
+                <pic:pic xmlns:pic="http://schemas.openxmlformats.org/drawingml/2006/picture">
+                  <pic:nvPicPr>
+                    <pic:cNvPr id="1" name=""/>
+                    <pic:cNvPicPr/>
+                  </pic:nvPicPr>
+                  <pic:blipFill>
+                    <a:blip r:embed="rId21"/>
+                    <a:stretch>
+                      <a:fillRect/>
+                    </a:stretch>
+                  </pic:blipFill>
+                  <pic:spPr>
+                    <a:xfrm>
+                      <a:off x="0" y="0"/>
                       <a:ext cx="5943600" cy="1038225"/>
                     </a:xfrm>
                     <a:prstGeom prst="rect">
@@ -1461,7 +1530,6 @@
         <w:pStyle w:val="Heading3"/>
       </w:pPr>
       <w:r>
-        <w:lastRenderedPageBreak/>
         <w:t>All Reports</w:t>
       </w:r>
     </w:p>
@@ -1507,10 +1575,7 @@
       </w:r>
     </w:p>
     <w:p/>
-    <w:p>
-      <w:bookmarkStart w:id="0" w:name="_GoBack"/>
-      <w:bookmarkEnd w:id="0"/>
-    </w:p>
+    <w:p/>
     <w:p/>
     <w:sectPr>
       <w:pgSz w:w="12240" w:h="15840"/>

</xml_diff>